<commit_message>
Modificado el contenido de las carpetas
</commit_message>
<xml_diff>
--- a/WordDoc.docx
+++ b/WordDoc.docx
@@ -2,12 +2,13 @@
 <file path=word/document.xml><?xml version="1.0" encoding="utf-8"?>
 <w:document xmlns:wpc="http://schemas.microsoft.com/office/word/2010/wordprocessingCanvas" xmlns:cx="http://schemas.microsoft.com/office/drawing/2014/chartex" xmlns:cx1="http://schemas.microsoft.com/office/drawing/2015/9/8/chartex" xmlns:cx2="http://schemas.microsoft.com/office/drawing/2015/10/21/chartex" xmlns:cx3="http://schemas.microsoft.com/office/drawing/2016/5/9/chartex" xmlns:cx4="http://schemas.microsoft.com/office/drawing/2016/5/10/chartex" xmlns:cx5="http://schemas.microsoft.com/office/drawing/2016/5/11/chartex" xmlns:mc="http://schemas.openxmlformats.org/markup-compatibility/2006" xmlns:o="urn:schemas-microsoft-com:office:office" xmlns:r="http://schemas.openxmlformats.org/officeDocument/2006/relationships" xmlns:m="http://schemas.openxmlformats.org/officeDocument/2006/math" xmlns:v="urn:schemas-microsoft-com:vml" xmlns:wp14="http://schemas.microsoft.com/office/word/2010/wordprocessingDrawing" xmlns:wp="http://schemas.openxmlformats.org/drawingml/2006/wordprocessingDrawing" xmlns:w10="urn:schemas-microsoft-com:office:word" xmlns:w="http://schemas.openxmlformats.org/wordprocessingml/2006/main" xmlns:w14="http://schemas.microsoft.com/office/word/2010/wordml" xmlns:w15="http://schemas.microsoft.com/office/word/2012/wordml" xmlns:w16se="http://schemas.microsoft.com/office/word/2015/wordml/symex" xmlns:wpg="http://schemas.microsoft.com/office/word/2010/wordprocessingGroup" xmlns:wpi="http://schemas.microsoft.com/office/word/2010/wordprocessingInk" xmlns:wne="http://schemas.microsoft.com/office/word/2006/wordml" xmlns:wps="http://schemas.microsoft.com/office/word/2010/wordprocessingShape" mc:Ignorable="w14 w15 w16se wp14">
   <w:body>
+    <w:bookmarkStart w:id="0" w:name="_GoBack"/>
+    <w:bookmarkEnd w:id="0"/>
     <w:p>
-      <w:bookmarkStart w:id="0" w:name="_GoBack"/>
-      <w:bookmarkEnd w:id="0"/>
       <w:r>
         <w:rPr>
           <w:noProof/>
+          <w:lang w:eastAsia="es-ES"/>
         </w:rPr>
         <mc:AlternateContent>
           <mc:Choice Requires="wps">
@@ -1064,4 +1065,16 @@
   <we:bindings/>
   <we:snapshot xmlns:r="http://schemas.openxmlformats.org/officeDocument/2006/relationships"/>
 </we:webextension>
+</file>
+
+<file path=customXml/item1.xml><?xml version="1.0" encoding="utf-8"?>
+<b:Sources xmlns:b="http://schemas.openxmlformats.org/officeDocument/2006/bibliography" xmlns="http://schemas.openxmlformats.org/officeDocument/2006/bibliography" SelectedStyle="\APASixthEditionOfficeOnline.xsl" StyleName="APA" Version="6"/>
+</file>
+
+<file path=customXml/itemProps1.xml><?xml version="1.0" encoding="utf-8"?>
+<ds:datastoreItem xmlns:ds="http://schemas.openxmlformats.org/officeDocument/2006/customXml" ds:itemID="{83B9551E-2908-43E9-A5B0-1B442C23816C}">
+  <ds:schemaRefs>
+    <ds:schemaRef ds:uri="http://schemas.openxmlformats.org/officeDocument/2006/bibliography"/>
+  </ds:schemaRefs>
+</ds:datastoreItem>
 </file>
</xml_diff>